<commit_message>
Varie modifiche apportate a gli ultimi punti della progettazione, da rivedere alcune cose, risolto problema di retrive del Sequence Diagram andato perso.
</commit_message>
<xml_diff>
--- a/Raccolta dei Requisiti/Cockburn/02_CaricaFoto.docx
+++ b/Raccolta dei Requisiti/Cockburn/02_CaricaFoto.docx
@@ -333,6 +333,9 @@
             <w:r>
               <w:t>Utente</w:t>
             </w:r>
+            <w:r>
+              <w:t xml:space="preserve"> Autenticato.</w:t>
+            </w:r>
           </w:p>
         </w:tc>
       </w:tr>
@@ -448,6 +451,13 @@
               </w:rPr>
               <w:t>Utente</w:t>
             </w:r>
+            <w:r>
+              <w:rPr>
+                <w:b/>
+                <w:bCs/>
+              </w:rPr>
+              <w:t xml:space="preserve"> Autenticato</w:t>
+            </w:r>
           </w:p>
         </w:tc>
         <w:tc>
@@ -1109,16 +1119,13 @@
               </w:rPr>
               <w:t>Utente</w:t>
             </w:r>
-          </w:p>
-          <w:p>
-            <w:pPr>
-              <w:framePr w:hSpace="0" w:wrap="auto" w:vAnchor="margin" w:hAnchor="text" w:xAlign="left" w:yAlign="inline"/>
-              <w:cnfStyle w:val="000000000000" w:firstRow="0" w:lastRow="0" w:firstColumn="0" w:lastColumn="0" w:oddVBand="0" w:evenVBand="0" w:oddHBand="0" w:evenHBand="0" w:firstRowFirstColumn="0" w:firstRowLastColumn="0" w:lastRowFirstColumn="0" w:lastRowLastColumn="0"/>
+            <w:r>
               <w:rPr>
                 <w:b/>
                 <w:bCs/>
               </w:rPr>
-            </w:pPr>
+              <w:t xml:space="preserve"> Autenticato</w:t>
+            </w:r>
           </w:p>
         </w:tc>
         <w:tc>
@@ -1576,6 +1583,13 @@
                 <w:bCs/>
               </w:rPr>
               <w:t>Utente</w:t>
+            </w:r>
+            <w:r>
+              <w:rPr>
+                <w:b/>
+                <w:bCs/>
+              </w:rPr>
+              <w:t xml:space="preserve"> Autenticato</w:t>
             </w:r>
           </w:p>
           <w:p>

</xml_diff>